<commit_message>
the prob of mutation is fixed so that we can rly see how the genome influence  the population
</commit_message>
<xml_diff>
--- a/PAF.docx
+++ b/PAF.docx
@@ -22,13 +22,45 @@
         <w:ind w:firstLine="720"/>
       </w:pPr>
       <w:r>
-        <w:t xml:space="preserve">Premier jour, présentation du projet par les encadrants, plusieurs choix s’offrent à nous. Nous pouvons soit utiliser une interface qui a été faite par un groupe l’an passé sur netlogo et donc nous focaliser uniquement sur les paramètres de modélisation et leurs impacts. Il est également possible de recréer notre interface graphique sur netlogo ou processing. Jugeant que la tâche de créer l’interface graphique et la simulation n’était non seulement pas insurmontable mais qu’elle était surtout intéressante à faire pour apprendre à programmer. C’est pourquoi nous avons pris la décision de tout programmer </w:t>
+        <w:t xml:space="preserve">Premier jour, présentation du projet par les encadrants, plusieurs choix s’offrent à nous. Nous pouvons soit utiliser une interface qui a été faite par un groupe l’an passé sur </w:t>
+      </w:r>
+      <w:proofErr w:type="spellStart"/>
+      <w:r>
+        <w:t>netlogo</w:t>
+      </w:r>
+      <w:proofErr w:type="spellEnd"/>
+      <w:r>
+        <w:t xml:space="preserve"> et donc nous focaliser uniquement sur les paramètres de modélisation et leurs impacts. Il est également possible de recréer notre interface graphique sur </w:t>
+      </w:r>
+      <w:proofErr w:type="spellStart"/>
+      <w:r>
+        <w:t>netlogo</w:t>
+      </w:r>
+      <w:proofErr w:type="spellEnd"/>
+      <w:r>
+        <w:t xml:space="preserve"> ou </w:t>
+      </w:r>
+      <w:proofErr w:type="spellStart"/>
+      <w:r>
+        <w:t>processing</w:t>
+      </w:r>
+      <w:proofErr w:type="spellEnd"/>
+      <w:r>
+        <w:t xml:space="preserve">. Jugeant que la tâche de créer l’interface graphique et la simulation n’était non seulement pas insurmontable mais qu’elle était surtout intéressante à faire pour apprendre à programmer. C’est pourquoi nous avons pris la décision de tout programmer </w:t>
       </w:r>
       <w:r>
         <w:t>nous-même</w:t>
       </w:r>
       <w:r>
-        <w:t xml:space="preserve"> sur python en utilisant la bibliothèque pygame pour l’interface graphique utilisateur. </w:t>
+        <w:t xml:space="preserve"> sur python en utilisant la bibliothèque </w:t>
+      </w:r>
+      <w:proofErr w:type="spellStart"/>
+      <w:r>
+        <w:t>pygame</w:t>
+      </w:r>
+      <w:proofErr w:type="spellEnd"/>
+      <w:r>
+        <w:t xml:space="preserve"> pour l’interface graphique utilisateur. </w:t>
       </w:r>
     </w:p>
     <w:p>
@@ -104,7 +136,15 @@
         <w:ind w:left="720"/>
       </w:pPr>
       <w:r>
-        <w:t>-aging process, combien d’énergie les agents perdent en fonction de leur âge à chaque itération</w:t>
+        <w:t>-</w:t>
+      </w:r>
+      <w:proofErr w:type="spellStart"/>
+      <w:r>
+        <w:t>aging</w:t>
+      </w:r>
+      <w:proofErr w:type="spellEnd"/>
+      <w:r>
+        <w:t xml:space="preserve"> process, combien d’énergie les agents perdent en fonction de leur âge à chaque itération</w:t>
       </w:r>
     </w:p>
     <w:p>
@@ -138,7 +178,15 @@
     </w:p>
     <w:p>
       <w:r>
-        <w:t xml:space="preserve">Nous avons également pensés à certains ajouts qui pourraient être faits par la suite : </w:t>
+        <w:t xml:space="preserve">Nous avons également </w:t>
+      </w:r>
+      <w:proofErr w:type="gramStart"/>
+      <w:r>
+        <w:t>pensés</w:t>
+      </w:r>
+      <w:proofErr w:type="gramEnd"/>
+      <w:r>
+        <w:t xml:space="preserve"> à certains ajouts qui pourraient être faits par la suite : </w:t>
       </w:r>
     </w:p>
     <w:p>
@@ -165,7 +213,15 @@
     <w:p>
       <w:r>
         <w:tab/>
-        <w:t>-Achraf et Chems s’occupent du déplacement des agents</w:t>
+        <w:t xml:space="preserve">-Achraf et </w:t>
+      </w:r>
+      <w:proofErr w:type="spellStart"/>
+      <w:r>
+        <w:t>Chems</w:t>
+      </w:r>
+      <w:proofErr w:type="spellEnd"/>
+      <w:r>
+        <w:t xml:space="preserve"> s’occupent du déplacement des agents</w:t>
       </w:r>
     </w:p>
     <w:p>
@@ -205,13 +261,45 @@
     <w:p>
       <w:r>
         <w:tab/>
-        <w:t xml:space="preserve">Ayant bien segmenté le travail, nous pûmes commencer à intégrer les différentes classes dès le deuxième jour. La première simulation de déplacement des agents suivaient une trajectoire rectiligne uniforme et dès que l’agent arrive face à un mur alors il change aléatoirement de direction. Très vite Achraf s’est penché sur la question d’un mouvement plus “naturel” des agents, il a essayé de faire une marche “aléatoire”, ce qui s’est révélé compliqué. Premièrement, toutes les classes se sont retrouvées dans un même fichier, après réflexion, nous avons fait un fichier par classe pour mieux pouvoir modifier et comprendre le programme. Étant donné que nous avions beaucoup appuyé la veille sur l’importance d’un code commenté (en anglais), il n’était pas compliqué de comprendre ce que les autres avaient fait. Après le passage et les conseils de monsieur Dessalles, nous avons mis toutes les constantes du programme dans un fichier json pour que l’on puisse modifier les constantes simplement avant de lancer le programme. Pour éviter les répétitions dans les différentes classes, une classe mère “entity” a été créée. </w:t>
+        <w:t xml:space="preserve">Ayant bien segmenté le travail, nous pûmes commencer à intégrer les différentes classes dès le deuxième jour. La première simulation de déplacement des agents suivaient une trajectoire rectiligne uniforme et dès que l’agent arrive face à un mur alors il change aléatoirement de direction. Très vite Achraf s’est penché sur la question d’un mouvement plus “naturel” des agents, il a essayé de faire une marche “aléatoire”, ce qui s’est révélé compliqué. Premièrement, toutes les classes se sont retrouvées dans un même fichier, après réflexion, nous avons fait un fichier par classe pour mieux pouvoir modifier et comprendre le programme. Étant donné que nous avions beaucoup appuyé la veille sur l’importance d’un code commenté (en anglais), il n’était pas compliqué de comprendre ce que les autres avaient fait. Après le passage et les conseils de monsieur </w:t>
+      </w:r>
+      <w:proofErr w:type="spellStart"/>
+      <w:r>
+        <w:t>Dessalles</w:t>
+      </w:r>
+      <w:proofErr w:type="spellEnd"/>
+      <w:r>
+        <w:t xml:space="preserve">, nous avons mis toutes les constantes du programme dans un fichier </w:t>
+      </w:r>
+      <w:proofErr w:type="spellStart"/>
+      <w:r>
+        <w:t>json</w:t>
+      </w:r>
+      <w:proofErr w:type="spellEnd"/>
+      <w:r>
+        <w:t xml:space="preserve"> pour que l’on puisse modifier les constantes simplement avant de lancer le programme. Pour éviter les répétitions dans les différentes classes, une classe mère “</w:t>
+      </w:r>
+      <w:proofErr w:type="spellStart"/>
+      <w:r>
+        <w:t>entity</w:t>
+      </w:r>
+      <w:proofErr w:type="spellEnd"/>
+      <w:r>
+        <w:t xml:space="preserve">” a été créée. </w:t>
       </w:r>
     </w:p>
     <w:p>
       <w:r>
         <w:tab/>
-        <w:t>Nous avons passé l’après-midi à mettre en commun ce que nous avions fait la veille au soir et le matin pour avoir une ébauche de simulation fonctionnelle. Le travail de Chems et Romain le soir ont permis d’avoir cette embauche fonctionnelle.</w:t>
+        <w:t xml:space="preserve">Nous avons passé l’après-midi à mettre en commun ce que nous avions fait la veille au soir et le matin pour avoir une ébauche de simulation fonctionnelle. Le travail de </w:t>
+      </w:r>
+      <w:proofErr w:type="spellStart"/>
+      <w:r>
+        <w:t>Chems</w:t>
+      </w:r>
+      <w:proofErr w:type="spellEnd"/>
+      <w:r>
+        <w:t xml:space="preserve"> et Romain le soir ont permis d’avoir cette embauche fonctionnelle.</w:t>
       </w:r>
     </w:p>
     <w:p/>
@@ -446,24 +534,53 @@
     </w:p>
     <w:p>
       <w:pPr>
-        <w:ind w:left="720" w:firstLine="720"/>
-        <w:rPr>
-          <w:lang w:val="fr-FR"/>
-        </w:rPr>
-      </w:pPr>
-    </w:p>
-    <w:p>
-      <w:pPr>
-        <w:ind w:left="720" w:firstLine="720"/>
-        <w:rPr>
-          <w:lang w:val="fr-FR"/>
-        </w:rPr>
-      </w:pPr>
-      <w:r>
-        <w:rPr>
-          <w:lang w:val="fr-FR"/>
-        </w:rPr>
-        <w:t xml:space="preserve"> </w:t>
+        <w:rPr>
+          <w:lang w:val="fr-FR"/>
+        </w:rPr>
+      </w:pPr>
+    </w:p>
+    <w:p>
+      <w:pPr>
+        <w:rPr>
+          <w:sz w:val="30"/>
+          <w:szCs w:val="30"/>
+          <w:lang w:val="fr-FR"/>
+        </w:rPr>
+      </w:pPr>
+      <w:r>
+        <w:rPr>
+          <w:sz w:val="30"/>
+          <w:szCs w:val="30"/>
+          <w:lang w:val="fr-FR"/>
+        </w:rPr>
+        <w:t>22/06 :</w:t>
+      </w:r>
+    </w:p>
+    <w:p>
+      <w:pPr>
+        <w:rPr>
+          <w:lang w:val="fr-FR"/>
+        </w:rPr>
+      </w:pPr>
+      <w:r>
+        <w:rPr>
+          <w:sz w:val="30"/>
+          <w:szCs w:val="30"/>
+          <w:lang w:val="fr-FR"/>
+        </w:rPr>
+        <w:tab/>
+      </w:r>
+      <w:r>
+        <w:rPr>
+          <w:lang w:val="fr-FR"/>
+        </w:rPr>
+        <w:t xml:space="preserve">Nous avions pour l’instant un seul gène, celui correspondant au type de l’agent, la probabilité de mutation étant fixe il y avait une incohérence : si un agent altruiste a un enfant, celui-ci sera un altruiste avec une proba p (p relativement élevée) et sera profiteur avec une proba 1-p (faible). L’incohérence réside dans le fait que si l’enfant mute et est donc un profiteur alors s’il se reproduit, son enfant aura de grande chance d’être lui-même profiteur, ce qui semble bizarre étant donné que ses ancêtres (hormis son parent) sont altruistes. Nous avons donc rajouté deux nouveaux gènes pour pallier à ce problème, le gène de proba de mutation, ainsi, la proba de mutation n’est plus fixe mais est propre à l’individu, nous n’avons pas encore vraiment trouver une bonne modélisation de son changement au fil de la reproduction, pour l’instant la valeur du gène de l’enfant est égale à celle du parent plus une certaine valeur prise aléatoirement sur une petite plage de valeur de manière uniforme. L’ajout le plus intéressant est celui du gène type, c’est une liste de n valeurs (pour l’instant 10 mais c’est modifiable) prenant 1 ou 0, 1 correspond </w:t>
+      </w:r>
+      <w:r>
+        <w:rPr>
+          <w:lang w:val="fr-FR"/>
+        </w:rPr>
+        <w:t>à l’altruisme et 0 à la triche. A l’instant initial, le gène des altruistes est uniquement constitué de 1 et ceux des profiteurs de 0 (les basiques n’en ont pas car leur reproduction n’est pas soumise aux mutations). Lors de la reproduction, chaque valeur du gène à une probabilité de muter (passer de 1 à 0 ou inversement) égale à la valeur du gène proba du parent. Ensuite le type de l’enfant sera pris de manière uniforme sur ce nouveau gène, ainsi un parent très altruiste, c’est-à-dire avec de nombreux 1 dans son gène type (exemple 9), si après mutation son enfant a 8 1 dans son gène type alors il aura une proba 8/n (ici 8/10) d’être altruiste. Et s’il devient profiteur (proba 2/10), son gène type étant « très altruiste », s’il a un enfant, celui-ci sera plus probablement altruiste que profiteur.</w:t>
       </w:r>
     </w:p>
     <w:sectPr>

</xml_diff>